<commit_message>
Se completan el documento de analisis y el de progreso
</commit_message>
<xml_diff>
--- a/reports/D03/Student #3/Analysis Report.docx
+++ b/reports/D03/Student #3/Analysis Report.docx
@@ -1553,6 +1553,87 @@
           </w:p>
         </w:tc>
       </w:tr>
+      <w:tr>
+        <w:tc>
+          <w:tcPr>
+            <w:tcW w:w="3009" w:type="dxa"/>
+            <w:shd w:val="clear" w:color="auto" w:fill="auto"/>
+            <w:tcMar>
+              <w:top w:w="100" w:type="dxa"/>
+              <w:left w:w="100" w:type="dxa"/>
+              <w:bottom w:w="100" w:type="dxa"/>
+              <w:right w:w="100" w:type="dxa"/>
+            </w:tcMar>
+          </w:tcPr>
+          <w:p>
+            <w:pPr>
+              <w:widowControl w:val="0"/>
+              <w:rPr>
+                <w:rFonts w:asciiTheme="majorHAnsi" w:hAnsiTheme="majorHAnsi" w:cstheme="majorHAnsi"/>
+              </w:rPr>
+            </w:pPr>
+            <w:r>
+              <w:rPr>
+                <w:rFonts w:asciiTheme="majorHAnsi" w:hAnsiTheme="majorHAnsi" w:cstheme="majorHAnsi"/>
+              </w:rPr>
+              <w:t>1.2</w:t>
+            </w:r>
+          </w:p>
+        </w:tc>
+        <w:tc>
+          <w:tcPr>
+            <w:tcW w:w="1517" w:type="dxa"/>
+            <w:shd w:val="clear" w:color="auto" w:fill="auto"/>
+            <w:tcMar>
+              <w:top w:w="100" w:type="dxa"/>
+              <w:left w:w="100" w:type="dxa"/>
+              <w:bottom w:w="100" w:type="dxa"/>
+              <w:right w:w="100" w:type="dxa"/>
+            </w:tcMar>
+          </w:tcPr>
+          <w:p>
+            <w:pPr>
+              <w:widowControl w:val="0"/>
+              <w:rPr>
+                <w:rFonts w:asciiTheme="majorHAnsi" w:hAnsiTheme="majorHAnsi" w:cstheme="majorHAnsi"/>
+              </w:rPr>
+            </w:pPr>
+            <w:r>
+              <w:rPr>
+                <w:rFonts w:asciiTheme="majorHAnsi" w:hAnsiTheme="majorHAnsi" w:cstheme="majorHAnsi"/>
+              </w:rPr>
+              <w:t>30/03/2025</w:t>
+            </w:r>
+          </w:p>
+        </w:tc>
+        <w:tc>
+          <w:tcPr>
+            <w:tcW w:w="4503" w:type="dxa"/>
+            <w:shd w:val="clear" w:color="auto" w:fill="auto"/>
+            <w:tcMar>
+              <w:top w:w="100" w:type="dxa"/>
+              <w:left w:w="100" w:type="dxa"/>
+              <w:bottom w:w="100" w:type="dxa"/>
+              <w:right w:w="100" w:type="dxa"/>
+            </w:tcMar>
+          </w:tcPr>
+          <w:p>
+            <w:pPr>
+              <w:widowControl w:val="0"/>
+              <w:jc w:val="left"/>
+              <w:rPr>
+                <w:rFonts w:asciiTheme="majorHAnsi" w:hAnsiTheme="majorHAnsi" w:cstheme="majorHAnsi"/>
+              </w:rPr>
+            </w:pPr>
+            <w:r>
+              <w:rPr>
+                <w:rFonts w:asciiTheme="majorHAnsi" w:hAnsiTheme="majorHAnsi" w:cstheme="majorHAnsi"/>
+              </w:rPr>
+              <w:t>Added entries related with deliverable D03.</w:t>
+            </w:r>
+          </w:p>
+        </w:tc>
+      </w:tr>
     </w:tbl>
     <w:p>
       <w:pPr>
@@ -2055,7 +2136,6 @@
     <w:p>
       <w:pPr>
         <w:ind w:left="360"/>
-        <w:jc w:val="left"/>
         <w:rPr>
           <w:rFonts w:asciiTheme="majorHAnsi" w:hAnsiTheme="majorHAnsi" w:cstheme="majorHAnsi"/>
           <w:color w:val="000000"/>
@@ -2072,7 +2152,6 @@
     <w:p>
       <w:pPr>
         <w:ind w:left="360"/>
-        <w:jc w:val="left"/>
         <w:rPr>
           <w:rFonts w:asciiTheme="majorHAnsi" w:hAnsiTheme="majorHAnsi" w:cstheme="majorHAnsi"/>
           <w:color w:val="000000"/>
@@ -2082,7 +2161,6 @@
     <w:p>
       <w:pPr>
         <w:ind w:left="360"/>
-        <w:jc w:val="left"/>
         <w:rPr>
           <w:rFonts w:asciiTheme="majorHAnsi" w:hAnsiTheme="majorHAnsi" w:cstheme="majorHAnsi"/>
           <w:color w:val="000000"/>
@@ -2139,7 +2217,6 @@
     <w:p>
       <w:pPr>
         <w:ind w:left="360"/>
-        <w:jc w:val="left"/>
         <w:rPr>
           <w:rFonts w:asciiTheme="majorHAnsi" w:hAnsiTheme="majorHAnsi" w:cstheme="majorHAnsi"/>
           <w:color w:val="000000"/>
@@ -2156,7 +2233,6 @@
     <w:p>
       <w:pPr>
         <w:ind w:left="360"/>
-        <w:jc w:val="left"/>
         <w:rPr>
           <w:rFonts w:asciiTheme="majorHAnsi" w:hAnsiTheme="majorHAnsi" w:cstheme="majorHAnsi"/>
           <w:color w:val="000000"/>
@@ -2166,17 +2242,17 @@
     <w:p>
       <w:pPr>
         <w:ind w:left="360"/>
-        <w:jc w:val="left"/>
-        <w:rPr>
-          <w:rFonts w:asciiTheme="majorHAnsi" w:hAnsiTheme="majorHAnsi" w:cstheme="majorHAnsi"/>
-          <w:color w:val="000000"/>
-        </w:rPr>
-      </w:pPr>
-      <w:r>
-        <w:rPr>
-          <w:rFonts w:asciiTheme="majorHAnsi" w:hAnsiTheme="majorHAnsi" w:cstheme="majorHAnsi"/>
-          <w:color w:val="000000"/>
-        </w:rPr>
+        <w:rPr>
+          <w:rFonts w:asciiTheme="majorHAnsi" w:hAnsiTheme="majorHAnsi" w:cstheme="majorHAnsi"/>
+          <w:color w:val="000000"/>
+        </w:rPr>
+      </w:pPr>
+      <w:r>
+        <w:rPr>
+          <w:rFonts w:asciiTheme="majorHAnsi" w:hAnsiTheme="majorHAnsi" w:cstheme="majorHAnsi"/>
+          <w:color w:val="000000"/>
+        </w:rPr>
+        <w:lastRenderedPageBreak/>
         <w:t>This requirement is important to take into account since it will be modified throughout the deliveries.</w:t>
       </w:r>
     </w:p>
@@ -2205,7 +2281,6 @@
         <w:rPr>
           <w:rFonts w:asciiTheme="majorHAnsi" w:hAnsiTheme="majorHAnsi" w:cstheme="majorHAnsi"/>
         </w:rPr>
-        <w:lastRenderedPageBreak/>
         <w:t xml:space="preserve">The system must handle flight crew member dashboards with the following indicators: </w:t>
       </w:r>
     </w:p>
@@ -2419,7 +2494,6 @@
     <w:p>
       <w:pPr>
         <w:ind w:left="360"/>
-        <w:jc w:val="left"/>
         <w:rPr>
           <w:rFonts w:asciiTheme="majorHAnsi" w:hAnsiTheme="majorHAnsi" w:cstheme="majorHAnsi"/>
         </w:rPr>
@@ -2434,7 +2508,6 @@
     <w:p>
       <w:pPr>
         <w:ind w:left="360"/>
-        <w:jc w:val="left"/>
         <w:rPr>
           <w:rFonts w:asciiTheme="majorHAnsi" w:hAnsiTheme="majorHAnsi" w:cstheme="majorHAnsi"/>
         </w:rPr>
@@ -2443,7 +2516,6 @@
     <w:p>
       <w:pPr>
         <w:ind w:left="360"/>
-        <w:jc w:val="left"/>
         <w:rPr>
           <w:rFonts w:asciiTheme="majorHAnsi" w:hAnsiTheme="majorHAnsi" w:cstheme="majorHAnsi"/>
         </w:rPr>
@@ -2457,11 +2529,350 @@
     </w:p>
     <w:p>
       <w:pPr>
-        <w:jc w:val="left"/>
-        <w:rPr>
-          <w:rFonts w:asciiTheme="majorHAnsi" w:hAnsiTheme="majorHAnsi" w:cstheme="majorHAnsi"/>
-        </w:rPr>
-      </w:pPr>
+        <w:pStyle w:val="Requirement-Header"/>
+        <w:numPr>
+          <w:ilvl w:val="0"/>
+          <w:numId w:val="0"/>
+        </w:numPr>
+        <w:ind w:left="567" w:hanging="567"/>
+      </w:pPr>
+    </w:p>
+    <w:p>
+      <w:pPr>
+        <w:pStyle w:val="Requirement-Header"/>
+        <w:numPr>
+          <w:ilvl w:val="0"/>
+          <w:numId w:val="0"/>
+        </w:numPr>
+        <w:ind w:left="567" w:hanging="567"/>
+        <w:rPr>
+          <w:rFonts w:asciiTheme="majorHAnsi" w:hAnsiTheme="majorHAnsi" w:cstheme="majorHAnsi"/>
+          <w:lang w:val="en-US"/>
+        </w:rPr>
+      </w:pPr>
+      <w:r>
+        <w:rPr>
+          <w:rFonts w:asciiTheme="majorHAnsi" w:hAnsiTheme="majorHAnsi" w:cstheme="majorHAnsi"/>
+        </w:rPr>
+        <w:t xml:space="preserve">5)   </w:t>
+      </w:r>
+      <w:r>
+        <w:rPr>
+          <w:rFonts w:asciiTheme="majorHAnsi" w:hAnsiTheme="majorHAnsi" w:cstheme="majorHAnsi"/>
+        </w:rPr>
+        <w:t xml:space="preserve">Operations by flight crew members on flight assignments: </w:t>
+      </w:r>
+    </w:p>
+    <w:p>
+      <w:pPr>
+        <w:pStyle w:val="Requirement-Body"/>
+        <w:rPr>
+          <w:rFonts w:asciiTheme="majorHAnsi" w:hAnsiTheme="majorHAnsi" w:cstheme="majorHAnsi"/>
+        </w:rPr>
+      </w:pPr>
+      <w:r>
+        <w:rPr>
+          <w:rFonts w:asciiTheme="majorHAnsi" w:hAnsiTheme="majorHAnsi" w:cstheme="majorHAnsi"/>
+        </w:rPr>
+        <w:t>List the flight assignments separately, one for completed flight legs and another one for those planned but that have not taken place yet.</w:t>
+      </w:r>
+    </w:p>
+    <w:p>
+      <w:pPr>
+        <w:pStyle w:val="Requirement-Body"/>
+        <w:rPr>
+          <w:rFonts w:asciiTheme="majorHAnsi" w:hAnsiTheme="majorHAnsi" w:cstheme="majorHAnsi"/>
+        </w:rPr>
+      </w:pPr>
+      <w:r>
+        <w:rPr>
+          <w:rFonts w:asciiTheme="majorHAnsi" w:hAnsiTheme="majorHAnsi" w:cstheme="majorHAnsi"/>
+        </w:rPr>
+        <w:lastRenderedPageBreak/>
+        <w:t xml:space="preserve">Show the details of their flight assignments and the associated legs and flight crew members. </w:t>
+      </w:r>
+    </w:p>
+    <w:p>
+      <w:pPr>
+        <w:pStyle w:val="Requirement-Body"/>
+        <w:rPr>
+          <w:rFonts w:asciiTheme="majorHAnsi" w:hAnsiTheme="majorHAnsi" w:cstheme="majorHAnsi"/>
+        </w:rPr>
+      </w:pPr>
+      <w:r>
+        <w:rPr>
+          <w:rFonts w:asciiTheme="majorHAnsi" w:hAnsiTheme="majorHAnsi" w:cstheme="majorHAnsi"/>
+        </w:rPr>
+        <w:t>Create, update, and publish their flight assignments. Only crew members with duty “LEAD ATTENDANT” can perform these operations. Please, note that to publish a flight assignment these cannot be linked to legs that have already occurred.  Additionally, only flight crew members with an "AVAILABLE" status can be assigned to a leg, and they cannot be assigned to multiple legs simultaneously.  Lastly, each leg can only have one pilot and one co-pilot.  The allocation of remaining roles for other flight crew members is at the discretion of the “LEAD ATTENDANT”.  Flight assignments can be updated or deleted as long as they have not been published.</w:t>
+      </w:r>
+    </w:p>
+    <w:p>
+      <w:pPr>
+        <w:pStyle w:val="Requirement-Body"/>
+        <w:numPr>
+          <w:ilvl w:val="0"/>
+          <w:numId w:val="0"/>
+        </w:numPr>
+        <w:ind w:left="851" w:hanging="284"/>
+        <w:rPr>
+          <w:rFonts w:asciiTheme="majorHAnsi" w:hAnsiTheme="majorHAnsi" w:cstheme="majorHAnsi"/>
+        </w:rPr>
+      </w:pPr>
+    </w:p>
+    <w:p>
+      <w:pPr>
+        <w:pStyle w:val="Requirement-Body"/>
+        <w:numPr>
+          <w:ilvl w:val="0"/>
+          <w:numId w:val="0"/>
+        </w:numPr>
+        <w:ind w:left="567"/>
+        <w:rPr>
+          <w:rFonts w:asciiTheme="majorHAnsi" w:hAnsiTheme="majorHAnsi" w:cstheme="majorHAnsi"/>
+        </w:rPr>
+      </w:pPr>
+      <w:r>
+        <w:rPr>
+          <w:rFonts w:asciiTheme="majorHAnsi" w:hAnsiTheme="majorHAnsi" w:cstheme="majorHAnsi"/>
+        </w:rPr>
+        <w:t>This requirement introduces multiple restrictions on the management of flight</w:t>
+      </w:r>
+      <w:r>
+        <w:rPr>
+          <w:rFonts w:asciiTheme="majorHAnsi" w:hAnsiTheme="majorHAnsi" w:cstheme="majorHAnsi"/>
+        </w:rPr>
+        <w:t xml:space="preserve"> </w:t>
+      </w:r>
+      <w:r>
+        <w:rPr>
+          <w:rFonts w:asciiTheme="majorHAnsi" w:hAnsiTheme="majorHAnsi" w:cstheme="majorHAnsi"/>
+        </w:rPr>
+        <w:t>assignments, such as the need for only the “LEAD ATTENDANT” to be able to create, update and publish assignments</w:t>
+      </w:r>
+      <w:r>
+        <w:rPr>
+          <w:rFonts w:asciiTheme="majorHAnsi" w:hAnsiTheme="majorHAnsi" w:cstheme="majorHAnsi"/>
+        </w:rPr>
+        <w:t>. But this requirement was removed by the customer has was intended to not be necessary</w:t>
+      </w:r>
+      <w:r>
+        <w:rPr>
+          <w:rFonts w:asciiTheme="majorHAnsi" w:hAnsiTheme="majorHAnsi" w:cstheme="majorHAnsi"/>
+        </w:rPr>
+        <w:t xml:space="preserve">. In addition, only </w:t>
+      </w:r>
+      <w:r>
+        <w:rPr>
+          <w:rFonts w:asciiTheme="majorHAnsi" w:hAnsiTheme="majorHAnsi" w:cstheme="majorHAnsi"/>
+        </w:rPr>
+        <w:t>flight crew members</w:t>
+      </w:r>
+      <w:r>
+        <w:rPr>
+          <w:rFonts w:asciiTheme="majorHAnsi" w:hAnsiTheme="majorHAnsi" w:cstheme="majorHAnsi"/>
+        </w:rPr>
+        <w:t xml:space="preserve"> with “AVAILABLE” status can be assigned to a flight segment, and a segment cannot have more than one pilot and one co-pilot. Constant validation of </w:t>
+      </w:r>
+      <w:r>
+        <w:rPr>
+          <w:rFonts w:asciiTheme="majorHAnsi" w:hAnsiTheme="majorHAnsi" w:cstheme="majorHAnsi"/>
+        </w:rPr>
+        <w:t>flight crew member</w:t>
+      </w:r>
+      <w:r>
+        <w:rPr>
+          <w:rFonts w:asciiTheme="majorHAnsi" w:hAnsiTheme="majorHAnsi" w:cstheme="majorHAnsi"/>
+        </w:rPr>
+        <w:t xml:space="preserve"> status and assignment restrictions </w:t>
+      </w:r>
+      <w:r>
+        <w:rPr>
+          <w:rFonts w:asciiTheme="majorHAnsi" w:hAnsiTheme="majorHAnsi" w:cstheme="majorHAnsi"/>
+        </w:rPr>
+        <w:t>are</w:t>
+      </w:r>
+      <w:r>
+        <w:rPr>
+          <w:rFonts w:asciiTheme="majorHAnsi" w:hAnsiTheme="majorHAnsi" w:cstheme="majorHAnsi"/>
+        </w:rPr>
+        <w:t xml:space="preserve"> required to avoid inconsistencies.</w:t>
+      </w:r>
+    </w:p>
+    <w:p>
+      <w:pPr>
+        <w:pStyle w:val="Requirement-Body"/>
+        <w:numPr>
+          <w:ilvl w:val="0"/>
+          <w:numId w:val="0"/>
+        </w:numPr>
+        <w:ind w:left="567"/>
+        <w:rPr>
+          <w:rFonts w:asciiTheme="majorHAnsi" w:hAnsiTheme="majorHAnsi" w:cstheme="majorHAnsi"/>
+        </w:rPr>
+      </w:pPr>
+    </w:p>
+    <w:p>
+      <w:pPr>
+        <w:pStyle w:val="Requirement-Body"/>
+        <w:numPr>
+          <w:ilvl w:val="0"/>
+          <w:numId w:val="0"/>
+        </w:numPr>
+        <w:ind w:left="567"/>
+        <w:rPr>
+          <w:rFonts w:asciiTheme="majorHAnsi" w:hAnsiTheme="majorHAnsi" w:cstheme="majorHAnsi"/>
+        </w:rPr>
+      </w:pPr>
+      <w:r>
+        <w:rPr>
+          <w:rFonts w:asciiTheme="majorHAnsi" w:hAnsiTheme="majorHAnsi" w:cstheme="majorHAnsi"/>
+        </w:rPr>
+        <w:t>The restriction of not being able to publish assignments linked to flights that have already occurred implies additional controls on the publication logic. Rigorous control over assignments is maintained, avoiding schedule conflicts or overassignments. The rigidity of the rules may hinder last minute changes, which could affect operability in case of unforeseen events.</w:t>
+      </w:r>
+    </w:p>
+    <w:p>
+      <w:pPr>
+        <w:pStyle w:val="Requirement-Body"/>
+        <w:numPr>
+          <w:ilvl w:val="0"/>
+          <w:numId w:val="0"/>
+        </w:numPr>
+        <w:ind w:left="567"/>
+        <w:rPr>
+          <w:rFonts w:asciiTheme="majorHAnsi" w:hAnsiTheme="majorHAnsi" w:cstheme="majorHAnsi"/>
+        </w:rPr>
+      </w:pPr>
+    </w:p>
+    <w:p>
+      <w:pPr>
+        <w:pStyle w:val="Requirement-Header"/>
+        <w:numPr>
+          <w:ilvl w:val="0"/>
+          <w:numId w:val="0"/>
+        </w:numPr>
+        <w:ind w:left="567" w:hanging="567"/>
+        <w:rPr>
+          <w:rFonts w:asciiTheme="majorHAnsi" w:hAnsiTheme="majorHAnsi" w:cstheme="majorHAnsi"/>
+        </w:rPr>
+      </w:pPr>
+      <w:r>
+        <w:rPr>
+          <w:rFonts w:asciiTheme="majorHAnsi" w:hAnsiTheme="majorHAnsi" w:cstheme="majorHAnsi"/>
+        </w:rPr>
+        <w:t xml:space="preserve">6)  </w:t>
+      </w:r>
+      <w:r>
+        <w:rPr>
+          <w:rFonts w:asciiTheme="majorHAnsi" w:hAnsiTheme="majorHAnsi" w:cstheme="majorHAnsi"/>
+        </w:rPr>
+        <w:t xml:space="preserve"> Operations by flight crew members on activity log records:</w:t>
+      </w:r>
+    </w:p>
+    <w:p>
+      <w:pPr>
+        <w:pStyle w:val="Requirement-Body"/>
+        <w:rPr>
+          <w:rFonts w:asciiTheme="majorHAnsi" w:hAnsiTheme="majorHAnsi" w:cstheme="majorHAnsi"/>
+        </w:rPr>
+      </w:pPr>
+      <w:r>
+        <w:rPr>
+          <w:rFonts w:asciiTheme="majorHAnsi" w:hAnsiTheme="majorHAnsi" w:cstheme="majorHAnsi"/>
+        </w:rPr>
+        <w:t xml:space="preserve">List the activity log records in their flight assignments. </w:t>
+      </w:r>
+    </w:p>
+    <w:p>
+      <w:pPr>
+        <w:pStyle w:val="Requirement-Body"/>
+        <w:rPr>
+          <w:rFonts w:asciiTheme="majorHAnsi" w:hAnsiTheme="majorHAnsi" w:cstheme="majorHAnsi"/>
+        </w:rPr>
+      </w:pPr>
+      <w:r>
+        <w:rPr>
+          <w:rFonts w:asciiTheme="majorHAnsi" w:hAnsiTheme="majorHAnsi" w:cstheme="majorHAnsi"/>
+        </w:rPr>
+        <w:t xml:space="preserve">Show the details of their activity log records. </w:t>
+      </w:r>
+    </w:p>
+    <w:p>
+      <w:pPr>
+        <w:pStyle w:val="Requirement-Body"/>
+        <w:rPr>
+          <w:rFonts w:asciiTheme="majorHAnsi" w:hAnsiTheme="majorHAnsi" w:cstheme="majorHAnsi"/>
+        </w:rPr>
+      </w:pPr>
+      <w:r>
+        <w:rPr>
+          <w:rFonts w:asciiTheme="majorHAnsi" w:hAnsiTheme="majorHAnsi" w:cstheme="majorHAnsi"/>
+        </w:rPr>
+        <w:t xml:space="preserve">Create, update, delete and publish activity log records.  They cannot be published if their corresponding flight assignments have not been published yet.  No updating or deletion is possible once an activity log record has been published. </w:t>
+      </w:r>
+    </w:p>
+    <w:p>
+      <w:pPr>
+        <w:pStyle w:val="Requirement-Header"/>
+        <w:numPr>
+          <w:ilvl w:val="0"/>
+          <w:numId w:val="0"/>
+        </w:numPr>
+        <w:ind w:left="567" w:hanging="567"/>
+        <w:rPr>
+          <w:rFonts w:asciiTheme="majorHAnsi" w:hAnsiTheme="majorHAnsi" w:cstheme="majorHAnsi"/>
+        </w:rPr>
+      </w:pPr>
+    </w:p>
+    <w:p>
+      <w:pPr>
+        <w:pStyle w:val="Requirement-Body"/>
+        <w:numPr>
+          <w:ilvl w:val="0"/>
+          <w:numId w:val="0"/>
+        </w:numPr>
+        <w:ind w:left="567"/>
+        <w:rPr>
+          <w:rFonts w:asciiTheme="majorHAnsi" w:hAnsiTheme="majorHAnsi" w:cstheme="majorHAnsi"/>
+        </w:rPr>
+      </w:pPr>
+      <w:r>
+        <w:rPr>
+          <w:rFonts w:asciiTheme="majorHAnsi" w:hAnsiTheme="majorHAnsi" w:cstheme="majorHAnsi"/>
+        </w:rPr>
+        <w:t>Dependencies are established between activity records and flight assignments, since records cannot be published without the corresponding assignment having been published. In addition, once published, an activity record cannot be modified or deleted. Managing dependencies between entities can be complex, as it must be ensured that publications occur in the correct order.</w:t>
+      </w:r>
+    </w:p>
+    <w:p>
+      <w:pPr>
+        <w:pStyle w:val="Requirement-Body"/>
+        <w:numPr>
+          <w:ilvl w:val="0"/>
+          <w:numId w:val="0"/>
+        </w:numPr>
+        <w:ind w:left="851"/>
+        <w:rPr>
+          <w:rFonts w:asciiTheme="majorHAnsi" w:hAnsiTheme="majorHAnsi" w:cstheme="majorHAnsi"/>
+        </w:rPr>
+      </w:pPr>
+    </w:p>
+    <w:p>
+      <w:pPr>
+        <w:pStyle w:val="Requirement-Body"/>
+        <w:numPr>
+          <w:ilvl w:val="0"/>
+          <w:numId w:val="0"/>
+        </w:numPr>
+        <w:ind w:left="567"/>
+        <w:rPr>
+          <w:rFonts w:asciiTheme="majorHAnsi" w:hAnsiTheme="majorHAnsi" w:cstheme="majorHAnsi"/>
+        </w:rPr>
+      </w:pPr>
+      <w:r>
+        <w:rPr>
+          <w:rFonts w:asciiTheme="majorHAnsi" w:hAnsiTheme="majorHAnsi" w:cstheme="majorHAnsi"/>
+        </w:rPr>
+        <w:t>The immutability of published records can generate problems if corrections are required. It can generate problems in case of data entry errors, since subsequent editing is not allowed.</w:t>
+      </w:r>
     </w:p>
     <w:p>
       <w:pPr>
@@ -2520,7 +2931,6 @@
           <w:sz w:val="34"/>
           <w:szCs w:val="34"/>
         </w:rPr>
-        <w:lastRenderedPageBreak/>
         <w:t>Conclusions</w:t>
       </w:r>
     </w:p>
@@ -2551,7 +2961,6 @@
     </w:p>
     <w:p>
       <w:pPr>
-        <w:jc w:val="left"/>
         <w:rPr>
           <w:rFonts w:asciiTheme="majorHAnsi" w:hAnsiTheme="majorHAnsi" w:cstheme="majorHAnsi"/>
         </w:rPr>
@@ -2571,11 +2980,77 @@
     </w:p>
     <w:p>
       <w:pPr>
-        <w:jc w:val="left"/>
-        <w:rPr>
-          <w:rFonts w:asciiTheme="majorHAnsi" w:hAnsiTheme="majorHAnsi" w:cstheme="majorHAnsi"/>
-        </w:rPr>
-      </w:pPr>
+        <w:rPr>
+          <w:rFonts w:asciiTheme="majorHAnsi" w:hAnsiTheme="majorHAnsi" w:cstheme="majorHAnsi"/>
+        </w:rPr>
+      </w:pPr>
+    </w:p>
+    <w:p>
+      <w:pPr>
+        <w:rPr>
+          <w:rFonts w:asciiTheme="majorHAnsi" w:hAnsiTheme="majorHAnsi" w:cstheme="majorHAnsi"/>
+        </w:rPr>
+      </w:pPr>
+      <w:r>
+        <w:rPr>
+          <w:rFonts w:asciiTheme="majorHAnsi" w:hAnsiTheme="majorHAnsi" w:cstheme="majorHAnsi"/>
+        </w:rPr>
+        <w:t xml:space="preserve">For D03 delivery, requirements </w:t>
+      </w:r>
+      <w:r>
+        <w:rPr>
+          <w:rFonts w:asciiTheme="majorHAnsi" w:hAnsiTheme="majorHAnsi" w:cstheme="majorHAnsi"/>
+        </w:rPr>
+        <w:t xml:space="preserve">8 and 9 revealed key challenges related to dependencies, data integrity, and usability. Additionally, the limitation on </w:t>
+      </w:r>
+      <w:r>
+        <w:rPr>
+          <w:rFonts w:asciiTheme="majorHAnsi" w:hAnsiTheme="majorHAnsi" w:cstheme="majorHAnsi"/>
+        </w:rPr>
+        <w:t xml:space="preserve">flight </w:t>
+      </w:r>
+      <w:r>
+        <w:rPr>
+          <w:rFonts w:asciiTheme="majorHAnsi" w:hAnsiTheme="majorHAnsi" w:cstheme="majorHAnsi"/>
+        </w:rPr>
+        <w:t>crew</w:t>
+      </w:r>
+      <w:r>
+        <w:rPr>
+          <w:rFonts w:asciiTheme="majorHAnsi" w:hAnsiTheme="majorHAnsi" w:cstheme="majorHAnsi"/>
+        </w:rPr>
+        <w:t xml:space="preserve"> members</w:t>
+      </w:r>
+      <w:r>
+        <w:rPr>
+          <w:rFonts w:asciiTheme="majorHAnsi" w:hAnsiTheme="majorHAnsi" w:cstheme="majorHAnsi"/>
+        </w:rPr>
+        <w:t xml:space="preserve"> availability lacks clarity regarding time frame constraints, which could cause conflicts in scheduling. To address these challenges, improvements such as automated validation checks, emergency overrides for role-based restrictions, and controlled amendments to published logs </w:t>
+      </w:r>
+      <w:r>
+        <w:rPr>
+          <w:rFonts w:asciiTheme="majorHAnsi" w:hAnsiTheme="majorHAnsi" w:cstheme="majorHAnsi"/>
+        </w:rPr>
+        <w:t>were required</w:t>
+      </w:r>
+      <w:r>
+        <w:rPr>
+          <w:rFonts w:asciiTheme="majorHAnsi" w:hAnsiTheme="majorHAnsi" w:cstheme="majorHAnsi"/>
+        </w:rPr>
+        <w:t xml:space="preserve">. These adjustments aim to </w:t>
+      </w:r>
+      <w:r>
+        <w:rPr>
+          <w:rFonts w:asciiTheme="majorHAnsi" w:hAnsiTheme="majorHAnsi" w:cstheme="majorHAnsi"/>
+        </w:rPr>
+        <w:t xml:space="preserve">maintain </w:t>
+      </w:r>
+      <w:r>
+        <w:rPr>
+          <w:rFonts w:asciiTheme="majorHAnsi" w:hAnsiTheme="majorHAnsi" w:cstheme="majorHAnsi"/>
+        </w:rPr>
+        <w:t>compliance with business rules.</w:t>
+      </w:r>
     </w:p>
     <w:p>
       <w:pPr>

</xml_diff>